<commit_message>
Requirements grupal y fix de ID number
</commit_message>
<xml_diff>
--- a/reports/Student #1/D01/01 - Requirements - Student #1.docx
+++ b/reports/Student #1/D01/01 - Requirements - Student #1.docx
@@ -302,7 +302,19 @@
                   <w:rPr>
                     <w:rFonts w:asciiTheme="majorHAnsi" w:hAnsiTheme="majorHAnsi" w:cstheme="majorBidi"/>
                   </w:rPr>
+                  <w:t>****</w:t>
+                </w:r>
+                <w:r>
+                  <w:rPr>
+                    <w:rFonts w:asciiTheme="majorHAnsi" w:hAnsiTheme="majorHAnsi" w:cstheme="majorBidi"/>
+                  </w:rPr>
                   <w:t>2394</w:t>
+                </w:r>
+                <w:r>
+                  <w:rPr>
+                    <w:rFonts w:asciiTheme="majorHAnsi" w:hAnsiTheme="majorHAnsi" w:cstheme="majorBidi"/>
+                  </w:rPr>
+                  <w:t>*</w:t>
                 </w:r>
               </w:sdtContent>
             </w:sdt>
@@ -481,35 +493,7 @@
                   <w:rPr>
                     <w:rFonts w:ascii="Arial Narrow" w:eastAsia="Arial Narrow" w:hAnsi="Arial Narrow" w:cs="Arial Narrow"/>
                   </w:rPr>
-                  <w:t xml:space="preserve"> Project Manager, tester, </w:t>
-                </w:r>
-                <w:proofErr w:type="spellStart"/>
-                <w:r>
-                  <w:rPr>
-                    <w:rFonts w:ascii="Arial Narrow" w:eastAsia="Arial Narrow" w:hAnsi="Arial Narrow" w:cs="Arial Narrow"/>
-                  </w:rPr>
-                  <w:t>desarrollador</w:t>
-                </w:r>
-                <w:proofErr w:type="spellEnd"/>
-                <w:r>
-                  <w:rPr>
-                    <w:rFonts w:ascii="Arial Narrow" w:eastAsia="Arial Narrow" w:hAnsi="Arial Narrow" w:cs="Arial Narrow"/>
-                  </w:rPr>
-                  <w:t xml:space="preserve">, </w:t>
-                </w:r>
-                <w:proofErr w:type="spellStart"/>
-                <w:r>
-                  <w:rPr>
-                    <w:rFonts w:ascii="Arial Narrow" w:eastAsia="Arial Narrow" w:hAnsi="Arial Narrow" w:cs="Arial Narrow"/>
-                  </w:rPr>
-                  <w:t>operador</w:t>
-                </w:r>
-                <w:proofErr w:type="spellEnd"/>
-                <w:r>
-                  <w:rPr>
-                    <w:rFonts w:ascii="Arial Narrow" w:eastAsia="Arial Narrow" w:hAnsi="Arial Narrow" w:cs="Arial Narrow"/>
-                  </w:rPr>
-                  <w:t>.</w:t>
+                  <w:t xml:space="preserve"> Project Manager, tester, desarrollador, operador.</w:t>
                 </w:r>
               </w:sdtContent>
             </w:sdt>
@@ -10170,14 +10154,14 @@
     <w:charset w:val="00"/>
     <w:family w:val="swiss"/>
     <w:pitch w:val="variable"/>
-    <w:sig w:usb0="E4002EFF" w:usb1="C200247B" w:usb2="00000009" w:usb3="00000000" w:csb0="000001FF" w:csb1="00000000"/>
+    <w:sig w:usb0="E4002EFF" w:usb1="C000247B" w:usb2="00000009" w:usb3="00000000" w:csb0="000001FF" w:csb1="00000000"/>
   </w:font>
   <w:font w:name="Calibri Light">
     <w:panose1 w:val="020F0302020204030204"/>
     <w:charset w:val="00"/>
     <w:family w:val="swiss"/>
     <w:pitch w:val="variable"/>
-    <w:sig w:usb0="E4002EFF" w:usb1="C200247B" w:usb2="00000009" w:usb3="00000000" w:csb0="000001FF" w:csb1="00000000"/>
+    <w:sig w:usb0="E4002EFF" w:usb1="C000247B" w:usb2="00000009" w:usb3="00000000" w:csb0="000001FF" w:csb1="00000000"/>
   </w:font>
   <w:font w:name="Arial Narrow">
     <w:panose1 w:val="020B0606020202030204"/>
@@ -10239,6 +10223,7 @@
     <w:rsid w:val="00443E2A"/>
     <w:rsid w:val="004B3499"/>
     <w:rsid w:val="00562343"/>
+    <w:rsid w:val="00576908"/>
     <w:rsid w:val="00593C90"/>
     <w:rsid w:val="005A3CD1"/>
     <w:rsid w:val="005C7809"/>
@@ -10272,6 +10257,7 @@
     <w:rsid w:val="00D334C0"/>
     <w:rsid w:val="00D72CB9"/>
     <w:rsid w:val="00DA7CCF"/>
+    <w:rsid w:val="00DB0F12"/>
     <w:rsid w:val="00DD649C"/>
     <w:rsid w:val="00E25325"/>
     <w:rsid w:val="00E64FA8"/>

</xml_diff>